<commit_message>
actualización del CU 16
</commit_message>
<xml_diff>
--- a/docs/Desarrollo/Casos de Uso/CU16 - Carga horas a tarea.docx
+++ b/docs/Desarrollo/Casos de Uso/CU16 - Carga horas a tarea.docx
@@ -1071,7 +1071,14 @@
           <w:rFonts w:ascii="Calibri" w:eastAsia="Calibri" w:hAnsi="Calibri" w:cs="Times New Roman"/>
           <w:lang w:val="es-ES"/>
         </w:rPr>
-        <w:t>El sistema brinda la posibilidad de arrastrar los usuarios asignados al proyecto en otro lado de la pantalla, donde se encuentran los recursos asignados.</w:t>
+        <w:t xml:space="preserve">El </w:t>
+      </w:r>
+      <w:r>
+        <w:rPr>
+          <w:rFonts w:ascii="Calibri" w:eastAsia="Calibri" w:hAnsi="Calibri" w:cs="Times New Roman"/>
+          <w:lang w:val="es-ES"/>
+        </w:rPr>
+        <w:t>usuario selecciona el proyecto con el que desea trabajar.</w:t>
       </w:r>
     </w:p>
     <w:p>
@@ -1094,21 +1101,14 @@
           <w:rFonts w:ascii="Calibri" w:eastAsia="Calibri" w:hAnsi="Calibri" w:cs="Times New Roman"/>
           <w:lang w:val="es-ES"/>
         </w:rPr>
-        <w:t xml:space="preserve">El </w:t>
+        <w:t>El sistema muestra la lista de tareas disponibles para cargar horas. El sistema muestra los diferentes niveles de tareas en una estructura de árbol.</w:t>
       </w:r>
       <w:r>
         <w:rPr>
           <w:rFonts w:ascii="Calibri" w:eastAsia="Calibri" w:hAnsi="Calibri" w:cs="Times New Roman"/>
           <w:lang w:val="es-ES"/>
         </w:rPr>
-        <w:t xml:space="preserve">usuario </w:t>
-      </w:r>
-      <w:r>
-        <w:rPr>
-          <w:rFonts w:ascii="Calibri" w:eastAsia="Calibri" w:hAnsi="Calibri" w:cs="Times New Roman"/>
-          <w:lang w:val="es-ES"/>
-        </w:rPr>
-        <w:t xml:space="preserve">arrastra los recursos asignados a la parte de la pantalla correspondiente. </w:t>
+        <w:t xml:space="preserve"> (Excepción E1)</w:t>
       </w:r>
     </w:p>
     <w:p>
@@ -1130,10 +1130,9 @@
           <w:rFonts w:ascii="Calibri" w:eastAsia="Calibri" w:hAnsi="Calibri" w:cs="Times New Roman"/>
           <w:lang w:val="es-ES"/>
         </w:rPr>
-        <w:t>El recurso queda automáticamente asignado al proyecto.</w:t>
+        <w:t>El usuario selecciona en el calendario la fecha en la que desea realizar la carga de horas.</w:t>
       </w:r>
     </w:p>
-    <w:bookmarkEnd w:id="0"/>
     <w:p>
       <w:pPr>
         <w:pStyle w:val="Prrafodelista"/>
@@ -1153,6 +1152,73 @@
           <w:rFonts w:ascii="Calibri" w:eastAsia="Calibri" w:hAnsi="Calibri" w:cs="Times New Roman"/>
           <w:lang w:val="es-ES"/>
         </w:rPr>
+        <w:t>El sistema muestra en la parte inferior todas las tareas que tienen asignación en la fecha seleccionada. Se muestras las asignaciones agrupadas por proyecto.</w:t>
+      </w:r>
+    </w:p>
+    <w:p>
+      <w:pPr>
+        <w:pStyle w:val="Prrafodelista"/>
+        <w:numPr>
+          <w:ilvl w:val="0"/>
+          <w:numId w:val="2"/>
+        </w:numPr>
+        <w:spacing w:after="120" w:line="240" w:lineRule="auto"/>
+        <w:ind w:left="714" w:hanging="357"/>
+        <w:contextualSpacing w:val="0"/>
+        <w:rPr>
+          <w:lang w:val="es-ES"/>
+        </w:rPr>
+      </w:pPr>
+      <w:r>
+        <w:rPr>
+          <w:rFonts w:ascii="Calibri" w:eastAsia="Calibri" w:hAnsi="Calibri" w:cs="Times New Roman"/>
+          <w:lang w:val="es-ES"/>
+        </w:rPr>
+        <w:t>El usuario selecciona una tarea y la arrastra hasta la parte de la pantalla de asignación de horas. Luego edita la cantidad de horas a asignar y comentarios opcionales.</w:t>
+      </w:r>
+    </w:p>
+    <w:p>
+      <w:pPr>
+        <w:pStyle w:val="Prrafodelista"/>
+        <w:numPr>
+          <w:ilvl w:val="0"/>
+          <w:numId w:val="2"/>
+        </w:numPr>
+        <w:spacing w:after="120" w:line="240" w:lineRule="auto"/>
+        <w:ind w:left="714" w:hanging="357"/>
+        <w:contextualSpacing w:val="0"/>
+        <w:rPr>
+          <w:lang w:val="es-ES"/>
+        </w:rPr>
+      </w:pPr>
+      <w:r>
+        <w:rPr>
+          <w:rFonts w:ascii="Calibri" w:eastAsia="Calibri" w:hAnsi="Calibri" w:cs="Times New Roman"/>
+          <w:lang w:val="es-ES"/>
+        </w:rPr>
+        <w:t>El sistema asigna las horas ingresadas a la tarea, en la fecha seleccionada en el calendario y al usuario que realizó el proceso.</w:t>
+      </w:r>
+    </w:p>
+    <w:bookmarkEnd w:id="0"/>
+    <w:p>
+      <w:pPr>
+        <w:pStyle w:val="Prrafodelista"/>
+        <w:numPr>
+          <w:ilvl w:val="0"/>
+          <w:numId w:val="2"/>
+        </w:numPr>
+        <w:spacing w:after="120" w:line="240" w:lineRule="auto"/>
+        <w:ind w:left="714" w:hanging="357"/>
+        <w:contextualSpacing w:val="0"/>
+        <w:rPr>
+          <w:lang w:val="es-ES"/>
+        </w:rPr>
+      </w:pPr>
+      <w:r>
+        <w:rPr>
+          <w:rFonts w:ascii="Calibri" w:eastAsia="Calibri" w:hAnsi="Calibri" w:cs="Times New Roman"/>
+          <w:lang w:val="es-ES"/>
+        </w:rPr>
         <w:t>Fin CU</w:t>
       </w:r>
     </w:p>
@@ -1189,97 +1255,18 @@
     <w:bookmarkEnd w:id="1"/>
     <w:p>
       <w:pPr>
-        <w:pStyle w:val="Prrafodelista"/>
-        <w:numPr>
-          <w:ilvl w:val="0"/>
-          <w:numId w:val="15"/>
-        </w:numPr>
-        <w:rPr>
-          <w:b/>
+        <w:rPr>
+          <w:i/>
+          <w:lang w:val="es-ES"/>
         </w:rPr>
       </w:pPr>
       <w:r>
         <w:rPr>
-          <w:b/>
-        </w:rPr>
-        <w:t>Desvincular recurso de un proyecto</w:t>
+          <w:i/>
+          <w:lang w:val="es-ES"/>
+        </w:rPr>
+        <w:t>NA.</w:t>
       </w:r>
-    </w:p>
-    <w:p>
-      <w:pPr>
-        <w:pStyle w:val="Prrafodelista"/>
-        <w:numPr>
-          <w:ilvl w:val="0"/>
-          <w:numId w:val="6"/>
-        </w:numPr>
-        <w:ind w:left="1440"/>
-        <w:rPr>
-          <w:lang w:val="es-ES"/>
-        </w:rPr>
-      </w:pPr>
-      <w:r>
-        <w:t>El sistema muestra los recursos asignados al proyecto.</w:t>
-      </w:r>
-    </w:p>
-    <w:p>
-      <w:pPr>
-        <w:pStyle w:val="Prrafodelista"/>
-        <w:numPr>
-          <w:ilvl w:val="0"/>
-          <w:numId w:val="6"/>
-        </w:numPr>
-        <w:ind w:left="1440"/>
-        <w:rPr>
-          <w:lang w:val="es-ES"/>
-        </w:rPr>
-      </w:pPr>
-      <w:r>
-        <w:t>El usuario arrastra un recurso desde la parte de la pantalla de “Recursos Asignados” a la parte de “Recursos Disponibles” para asignar a un proyecto.</w:t>
-      </w:r>
-    </w:p>
-    <w:p>
-      <w:pPr>
-        <w:pStyle w:val="Prrafodelista"/>
-        <w:numPr>
-          <w:ilvl w:val="0"/>
-          <w:numId w:val="6"/>
-        </w:numPr>
-        <w:ind w:left="1440"/>
-        <w:rPr>
-          <w:lang w:val="es-ES"/>
-        </w:rPr>
-      </w:pPr>
-      <w:r>
-        <w:t>El recurso queda automáticamente desvinculado del proyecto</w:t>
-      </w:r>
-    </w:p>
-    <w:p>
-      <w:pPr>
-        <w:pStyle w:val="Prrafodelista"/>
-        <w:numPr>
-          <w:ilvl w:val="0"/>
-          <w:numId w:val="6"/>
-        </w:numPr>
-        <w:ind w:left="1440"/>
-        <w:rPr>
-          <w:lang w:val="es-ES"/>
-        </w:rPr>
-      </w:pPr>
-      <w:r>
-        <w:t>Fin del Caso de Uso</w:t>
-      </w:r>
-      <w:r>
-        <w:t>.</w:t>
-      </w:r>
-    </w:p>
-    <w:p>
-      <w:pPr>
-        <w:pStyle w:val="Prrafodelista"/>
-        <w:ind w:left="1440"/>
-        <w:rPr>
-          <w:lang w:val="es-ES"/>
-        </w:rPr>
-      </w:pPr>
     </w:p>
     <w:p>
       <w:pPr>
@@ -1327,7 +1314,15 @@
           <w:b/>
           <w:lang w:val="es-ES"/>
         </w:rPr>
-        <w:t>no existen usuarios disponibles para asignar a un proyecto</w:t>
+        <w:t xml:space="preserve">no existen </w:t>
+      </w:r>
+      <w:r>
+        <w:rPr>
+          <w:rFonts w:ascii="Calibri" w:eastAsia="Calibri" w:hAnsi="Calibri" w:cs="Times New Roman"/>
+          <w:b/>
+          <w:lang w:val="es-ES"/>
+        </w:rPr>
+        <w:t>tareas cargadas para el proyecto</w:t>
       </w:r>
       <w:r>
         <w:rPr>
@@ -1355,7 +1350,31 @@
         <w:rPr>
           <w:lang w:val="es-ES"/>
         </w:rPr>
-        <w:t>Se muestra la lista vacía, sin posibilidad de asignar un nuevo usuario.</w:t>
+        <w:t xml:space="preserve">Se muestra la lista </w:t>
+      </w:r>
+      <w:r>
+        <w:rPr>
+          <w:lang w:val="es-ES"/>
+        </w:rPr>
+        <w:t xml:space="preserve">de tareas </w:t>
+      </w:r>
+      <w:r>
+        <w:rPr>
+          <w:lang w:val="es-ES"/>
+        </w:rPr>
+        <w:t xml:space="preserve">vacía, sin posibilidad de asignar </w:t>
+      </w:r>
+      <w:r>
+        <w:rPr>
+          <w:lang w:val="es-ES"/>
+        </w:rPr>
+        <w:t>horas</w:t>
+      </w:r>
+      <w:r>
+        <w:rPr>
+          <w:lang w:val="es-ES"/>
+        </w:rPr>
+        <w:t>.</w:t>
       </w:r>
     </w:p>
     <w:p>
@@ -1432,14 +1451,66 @@
     <w:p>
       <w:pPr>
         <w:ind w:left="708"/>
-        <w:rPr>
-          <w:lang w:val="es-ES"/>
-        </w:rPr>
-      </w:pPr>
+        <w:jc w:val="center"/>
+        <w:rPr>
+          <w:lang w:val="es-ES"/>
+        </w:rPr>
+      </w:pPr>
+      <w:r>
+        <w:rPr>
+          <w:noProof/>
+          <w:lang w:val="es-ES" w:eastAsia="es-ES"/>
+        </w:rPr>
+        <w:drawing>
+          <wp:inline distT="0" distB="0" distL="0" distR="0">
+            <wp:extent cx="5295089" cy="2409825"/>
+            <wp:effectExtent l="19050" t="0" r="811" b="0"/>
+            <wp:docPr id="1" name="Imagen 1"/>
+            <wp:cNvGraphicFramePr>
+              <a:graphicFrameLocks xmlns:a="http://schemas.openxmlformats.org/drawingml/2006/main" noChangeAspect="1"/>
+            </wp:cNvGraphicFramePr>
+            <a:graphic xmlns:a="http://schemas.openxmlformats.org/drawingml/2006/main">
+              <a:graphicData uri="http://schemas.openxmlformats.org/drawingml/2006/picture">
+                <pic:pic xmlns:pic="http://schemas.openxmlformats.org/drawingml/2006/picture">
+                  <pic:nvPicPr>
+                    <pic:cNvPr id="0" name="Picture 1"/>
+                    <pic:cNvPicPr>
+                      <a:picLocks noChangeAspect="1" noChangeArrowheads="1"/>
+                    </pic:cNvPicPr>
+                  </pic:nvPicPr>
+                  <pic:blipFill>
+                    <a:blip r:embed="rId8"/>
+                    <a:srcRect/>
+                    <a:stretch>
+                      <a:fillRect/>
+                    </a:stretch>
+                  </pic:blipFill>
+                  <pic:spPr bwMode="auto">
+                    <a:xfrm>
+                      <a:off x="0" y="0"/>
+                      <a:ext cx="5298018" cy="2411158"/>
+                    </a:xfrm>
+                    <a:prstGeom prst="rect">
+                      <a:avLst/>
+                    </a:prstGeom>
+                    <a:noFill/>
+                    <a:ln w="9525">
+                      <a:noFill/>
+                      <a:miter lim="800000"/>
+                      <a:headEnd/>
+                      <a:tailEnd/>
+                    </a:ln>
+                  </pic:spPr>
+                </pic:pic>
+              </a:graphicData>
+            </a:graphic>
+          </wp:inline>
+        </w:drawing>
+      </w:r>
     </w:p>
     <w:sectPr>
-      <w:headerReference w:type="default" r:id="rId8"/>
-      <w:footerReference w:type="default" r:id="rId9"/>
+      <w:headerReference w:type="default" r:id="rId9"/>
+      <w:footerReference w:type="default" r:id="rId10"/>
       <w:pgSz w:w="12240" w:h="15840"/>
       <w:pgMar w:top="993" w:right="1701" w:bottom="851" w:left="1701" w:header="708" w:footer="708" w:gutter="0"/>
       <w:cols w:space="708"/>
@@ -1508,7 +1579,7 @@
           <w:rFonts w:ascii="Cambria" w:hAnsi="Cambria"/>
           <w:noProof/>
         </w:rPr>
-        <w:t>1</w:t>
+        <w:t>2</w:t>
       </w:r>
     </w:fldSimple>
   </w:p>

</xml_diff>